<commit_message>
getmember in html elements instead of pure json as innerhtml
</commit_message>
<xml_diff>
--- a/mandatory_assignment2_dat152/Tekstoppgaver.docx
+++ b/mandatory_assignment2_dat152/Tekstoppgaver.docx
@@ -1,6 +1,6 @@
 
 <file path=word/document.xml><?xml version="1.0" encoding="utf-8"?>
-<w:document xmlns:wpc="http://schemas.microsoft.com/office/word/2010/wordprocessingCanvas" xmlns:cx="http://schemas.microsoft.com/office/drawing/2014/chartex" xmlns:cx1="http://schemas.microsoft.com/office/drawing/2015/9/8/chartex" xmlns:cx2="http://schemas.microsoft.com/office/drawing/2015/10/21/chartex" xmlns:cx3="http://schemas.microsoft.com/office/drawing/2016/5/9/chartex" xmlns:cx4="http://schemas.microsoft.com/office/drawing/2016/5/10/chartex" xmlns:cx5="http://schemas.microsoft.com/office/drawing/2016/5/11/chartex" xmlns:cx6="http://schemas.microsoft.com/office/drawing/2016/5/12/chartex" xmlns:cx7="http://schemas.microsoft.com/office/drawing/2016/5/13/chartex" xmlns:cx8="http://schemas.microsoft.com/office/drawing/2016/5/14/chartex" xmlns:mc="http://schemas.openxmlformats.org/markup-compatibility/2006" xmlns:aink="http://schemas.microsoft.com/office/drawing/2016/ink" xmlns:am3d="http://schemas.microsoft.com/office/drawing/2017/model3d" xmlns:o="urn:schemas-microsoft-com:office:office" xmlns:r="http://schemas.openxmlformats.org/officeDocument/2006/relationships" xmlns:m="http://schemas.openxmlformats.org/officeDocument/2006/math" xmlns:v="urn:schemas-microsoft-com:vml" xmlns:wp14="http://schemas.microsoft.com/office/word/2010/wordprocessingDrawing" xmlns:wp="http://schemas.openxmlformats.org/drawingml/2006/wordprocessingDrawing" xmlns:w10="urn:schemas-microsoft-com:office:word" xmlns:w="http://schemas.openxmlformats.org/wordprocessingml/2006/main" xmlns:w14="http://schemas.microsoft.com/office/word/2010/wordml" xmlns:w15="http://schemas.microsoft.com/office/word/2012/wordml" xmlns:w16cid="http://schemas.microsoft.com/office/word/2016/wordml/cid" xmlns:w16se="http://schemas.microsoft.com/office/word/2015/wordml/symex" xmlns:wpg="http://schemas.microsoft.com/office/word/2010/wordprocessingGroup" xmlns:wpi="http://schemas.microsoft.com/office/word/2010/wordprocessingInk" xmlns:wne="http://schemas.microsoft.com/office/word/2006/wordml" xmlns:wps="http://schemas.microsoft.com/office/word/2010/wordprocessingShape" mc:Ignorable="w14 w15 w16se w16cid wp14">
+<w:document xmlns:wpc="http://schemas.microsoft.com/office/word/2010/wordprocessingCanvas" xmlns:cx="http://schemas.microsoft.com/office/drawing/2014/chartex" xmlns:mc="http://schemas.openxmlformats.org/markup-compatibility/2006" xmlns:o="urn:schemas-microsoft-com:office:office" xmlns:r="http://schemas.openxmlformats.org/officeDocument/2006/relationships" xmlns:m="http://schemas.openxmlformats.org/officeDocument/2006/math" xmlns:v="urn:schemas-microsoft-com:vml" xmlns:wp14="http://schemas.microsoft.com/office/word/2010/wordprocessingDrawing" xmlns:wp="http://schemas.openxmlformats.org/drawingml/2006/wordprocessingDrawing" xmlns:w10="urn:schemas-microsoft-com:office:word" xmlns:w="http://schemas.openxmlformats.org/wordprocessingml/2006/main" xmlns:w14="http://schemas.microsoft.com/office/word/2010/wordml" xmlns:w15="http://schemas.microsoft.com/office/word/2012/wordml" xmlns:w16se="http://schemas.microsoft.com/office/word/2015/wordml/symex" xmlns:wpg="http://schemas.microsoft.com/office/word/2010/wordprocessingGroup" xmlns:wpi="http://schemas.microsoft.com/office/word/2010/wordprocessingInk" xmlns:wne="http://schemas.microsoft.com/office/word/2006/wordml" xmlns:wps="http://schemas.microsoft.com/office/word/2010/wordprocessingShape" mc:Ignorable="w14 w15 w16se wp14">
   <w:body>
     <w:p>
       <w:r>
@@ -9,15 +9,7 @@
     </w:p>
     <w:p>
       <w:r>
-        <w:t>In AJAX applications, JSON is lighter and more efficient than XML</w:t>
-      </w:r>
-      <w:proofErr w:type="gramStart"/>
-      <w:r>
-        <w:t xml:space="preserve">. </w:t>
-      </w:r>
-      <w:proofErr w:type="gramEnd"/>
-      <w:r>
-        <w:t xml:space="preserve">Since JSON is valid JavaScript, it meshes much better with Ajax/JavaScript than XML does. It is also simpler than XML to parse. To fetch a JSON string, we can simply use </w:t>
+        <w:t xml:space="preserve">In AJAX applications, JSON is lighter and more efficient than XML. Since JSON is valid JavaScript, it meshes much better with Ajax/JavaScript than XML does. It is also simpler than XML to parse. To fetch a JSON string, we can simply use </w:t>
       </w:r>
       <w:proofErr w:type="spellStart"/>
       <w:r>
@@ -29,13 +21,11 @@
       </w:r>
     </w:p>
     <w:p>
-      <w:proofErr w:type="spellStart"/>
-      <w:r>
-        <w:t>Allthough</w:t>
-      </w:r>
-      <w:proofErr w:type="spellEnd"/>
-      <w:r>
-        <w:t xml:space="preserve"> JSON seems like the superior choice, there are </w:t>
+      <w:r>
+        <w:t>A</w:t>
+      </w:r>
+      <w:r>
+        <w:t xml:space="preserve">lthough JSON seems like the superior choice, there are </w:t>
       </w:r>
       <w:r>
         <w:t>s</w:t>
@@ -57,12 +47,7 @@
     </w:p>
     <w:p>
       <w:r>
-        <w:t>Processing a request asynchronously avoids the delay while the retrieval of data happens. This allows a user to continue to use the web page while the data is being fetched. The data is then processed when it is ready, and the response is displayed to the user. In most situations, this is the superior choice as it minimizes delays and lets the use</w:t>
-      </w:r>
-      <w:bookmarkStart w:id="0" w:name="_GoBack"/>
-      <w:bookmarkEnd w:id="0"/>
-      <w:r>
-        <w:t xml:space="preserve">r be occupied with other things on the page while the data loads. </w:t>
+        <w:t xml:space="preserve">Processing a request asynchronously avoids the delay while the retrieval of data happens. This allows a user to continue to use the web page while the data is being fetched. The data is then processed when it is ready, and the response is displayed to the user. In most situations, this is the superior choice as it minimizes delays and lets the user be occupied with other things on the page while the data loads. </w:t>
       </w:r>
     </w:p>
     <w:sectPr>
@@ -76,7 +61,7 @@
 </file>
 
 <file path=word/styles.xml><?xml version="1.0" encoding="utf-8"?>
-<w:styles xmlns:mc="http://schemas.openxmlformats.org/markup-compatibility/2006" xmlns:r="http://schemas.openxmlformats.org/officeDocument/2006/relationships" xmlns:w="http://schemas.openxmlformats.org/wordprocessingml/2006/main" xmlns:w14="http://schemas.microsoft.com/office/word/2010/wordml" xmlns:w15="http://schemas.microsoft.com/office/word/2012/wordml" xmlns:w16cid="http://schemas.microsoft.com/office/word/2016/wordml/cid" xmlns:w16se="http://schemas.microsoft.com/office/word/2015/wordml/symex" mc:Ignorable="w14 w15 w16se w16cid">
+<w:styles xmlns:mc="http://schemas.openxmlformats.org/markup-compatibility/2006" xmlns:r="http://schemas.openxmlformats.org/officeDocument/2006/relationships" xmlns:w="http://schemas.openxmlformats.org/wordprocessingml/2006/main" xmlns:w14="http://schemas.microsoft.com/office/word/2010/wordml" xmlns:w15="http://schemas.microsoft.com/office/word/2012/wordml" xmlns:w16se="http://schemas.microsoft.com/office/word/2015/wordml/symex" mc:Ignorable="w14 w15 w16se">
   <w:docDefaults>
     <w:rPrDefault>
       <w:rPr>
@@ -92,7 +77,7 @@
       </w:pPr>
     </w:pPrDefault>
   </w:docDefaults>
-  <w:latentStyles w:defLockedState="0" w:defUIPriority="99" w:defSemiHidden="0" w:defUnhideWhenUsed="0" w:defQFormat="0" w:count="375">
+  <w:latentStyles w:defLockedState="0" w:defUIPriority="99" w:defSemiHidden="0" w:defUnhideWhenUsed="0" w:defQFormat="0" w:count="371">
     <w:lsdException w:name="Normal" w:uiPriority="0" w:qFormat="1"/>
     <w:lsdException w:name="heading 1" w:uiPriority="9" w:qFormat="1"/>
     <w:lsdException w:name="heading 2" w:semiHidden="1" w:uiPriority="9" w:unhideWhenUsed="1" w:qFormat="1"/>
@@ -464,10 +449,6 @@
     <w:lsdException w:name="List Table 5 Dark Accent 6" w:uiPriority="50"/>
     <w:lsdException w:name="List Table 6 Colorful Accent 6" w:uiPriority="51"/>
     <w:lsdException w:name="List Table 7 Colorful Accent 6" w:uiPriority="52"/>
-    <w:lsdException w:name="Mention" w:semiHidden="1" w:unhideWhenUsed="1"/>
-    <w:lsdException w:name="Smart Hyperlink" w:semiHidden="1" w:unhideWhenUsed="1"/>
-    <w:lsdException w:name="Hashtag" w:semiHidden="1" w:unhideWhenUsed="1"/>
-    <w:lsdException w:name="Unresolved Mention" w:semiHidden="1" w:unhideWhenUsed="1"/>
   </w:latentStyles>
   <w:style w:type="paragraph" w:default="1" w:styleId="Normal">
     <w:name w:val="Normal"/>

</xml_diff>